<commit_message>
modificato tipo di dato delle date timestamp->datetime
</commit_message>
<xml_diff>
--- a/diari/docx/2020.01.31_ValutazioneLPI_Diario.docx
+++ b/diari/docx/2020.01.31_ValutazioneLPI_Diario.docx
@@ -55,12 +55,6 @@
             <w:insideV w:val="single" w:color="auto" w:sz="4" w:space="0"/>
           </w:tblBorders>
           <w:tblLayout w:type="fixed"/>
-          <w:tblCellMar>
-            <w:top w:w="0" w:type="dxa"/>
-            <w:left w:w="108" w:type="dxa"/>
-            <w:bottom w:w="0" w:type="dxa"/>
-            <w:right w:w="108" w:type="dxa"/>
-          </w:tblCellMar>
         </w:tblPrEx>
         <w:tc>
           <w:tcPr>
@@ -101,12 +95,6 @@
             <w:insideV w:val="single" w:color="auto" w:sz="4" w:space="0"/>
           </w:tblBorders>
           <w:tblLayout w:type="fixed"/>
-          <w:tblCellMar>
-            <w:top w:w="0" w:type="dxa"/>
-            <w:left w:w="108" w:type="dxa"/>
-            <w:bottom w:w="0" w:type="dxa"/>
-            <w:right w:w="108" w:type="dxa"/>
-          </w:tblCellMar>
         </w:tblPrEx>
         <w:tc>
           <w:tcPr>
@@ -182,12 +170,6 @@
             <w:insideV w:val="none" w:color="auto" w:sz="0" w:space="0"/>
           </w:tblBorders>
           <w:tblLayout w:type="fixed"/>
-          <w:tblCellMar>
-            <w:top w:w="0" w:type="dxa"/>
-            <w:left w:w="108" w:type="dxa"/>
-            <w:bottom w:w="0" w:type="dxa"/>
-            <w:right w:w="108" w:type="dxa"/>
-          </w:tblCellMar>
         </w:tblPrEx>
         <w:tc>
           <w:tcPr>
@@ -235,12 +217,6 @@
             <w:insideV w:val="none" w:color="auto" w:sz="0" w:space="0"/>
           </w:tblBorders>
           <w:tblLayout w:type="fixed"/>
-          <w:tblCellMar>
-            <w:top w:w="0" w:type="dxa"/>
-            <w:left w:w="108" w:type="dxa"/>
-            <w:bottom w:w="0" w:type="dxa"/>
-            <w:right w:w="108" w:type="dxa"/>
-          </w:tblCellMar>
         </w:tblPrEx>
         <w:tc>
           <w:tcPr>
@@ -484,12 +460,6 @@
             <w:insideV w:val="none" w:color="auto" w:sz="0" w:space="0"/>
           </w:tblBorders>
           <w:tblLayout w:type="fixed"/>
-          <w:tblCellMar>
-            <w:top w:w="0" w:type="dxa"/>
-            <w:left w:w="108" w:type="dxa"/>
-            <w:bottom w:w="0" w:type="dxa"/>
-            <w:right w:w="108" w:type="dxa"/>
-          </w:tblCellMar>
         </w:tblPrEx>
         <w:tc>
           <w:tcPr>
@@ -537,12 +507,6 @@
             <w:insideV w:val="none" w:color="auto" w:sz="0" w:space="0"/>
           </w:tblBorders>
           <w:tblLayout w:type="fixed"/>
-          <w:tblCellMar>
-            <w:top w:w="0" w:type="dxa"/>
-            <w:left w:w="108" w:type="dxa"/>
-            <w:bottom w:w="0" w:type="dxa"/>
-            <w:right w:w="108" w:type="dxa"/>
-          </w:tblCellMar>
         </w:tblPrEx>
         <w:tc>
           <w:tcPr>
@@ -686,10 +650,19 @@
                 <w:bCs/>
                 <w:lang w:val="en"/>
               </w:rPr>
-              <w:t>La prossima volta voglio iniziare a sviluppare il codice per il login.</w:t>
+              <w:t>La prossima volta voglio iniziare a sviluppare il codice per la registrazione</w:t>
             </w:r>
             <w:bookmarkStart w:id="0" w:name="_GoBack"/>
             <w:bookmarkEnd w:id="0"/>
+            <w:r>
+              <w:rPr>
+                <w:rFonts w:hint="default"/>
+                <w:b w:val="0"/>
+                <w:bCs/>
+                <w:lang w:val="en"/>
+              </w:rPr>
+              <w:t>.</w:t>
+            </w:r>
           </w:p>
         </w:tc>
       </w:tr>
@@ -1706,27 +1679,6 @@
     <w:pitch w:val="default"/>
     <w:sig w:usb0="00000000" w:usb1="00000000" w:usb2="00000016" w:usb3="00000000" w:csb0="00040001" w:csb1="00000000"/>
   </w:font>
-  <w:font w:name="DejaVu Sans">
-    <w:panose1 w:val="020B0603030804020204"/>
-    <w:charset w:val="00"/>
-    <w:family w:val="auto"/>
-    <w:pitch w:val="default"/>
-    <w:sig w:usb0="E7006EFF" w:usb1="D200FDFF" w:usb2="0A246029" w:usb3="0400200C" w:csb0="600001FF" w:csb1="DFFF0000"/>
-  </w:font>
-  <w:font w:name="Droid Sans Fallback">
-    <w:panose1 w:val="020B0502000000000001"/>
-    <w:charset w:val="86"/>
-    <w:family w:val="auto"/>
-    <w:pitch w:val="default"/>
-    <w:sig w:usb0="910002FF" w:usb1="2BDFFCFB" w:usb2="00000036" w:usb3="00000000" w:csb0="203F01FF" w:csb1="D7FF0000"/>
-  </w:font>
-  <w:font w:name="MT Extra">
-    <w:panose1 w:val="05050102010205020202"/>
-    <w:charset w:val="00"/>
-    <w:family w:val="auto"/>
-    <w:pitch w:val="default"/>
-    <w:sig w:usb0="80000000" w:usb1="00000000" w:usb2="00000000" w:usb3="00000000" w:csb0="00000000" w:csb1="00000000"/>
-  </w:font>
 </w:fonts>
 </file>
 

</xml_diff>